<commit_message>
Class Definition Additions, Task Manager Code
Added some more class definition info, and some more code (in addition
to the library ThreadClock that is used).
</commit_message>
<xml_diff>
--- a/doc/Team4324/Class Definitions/autonomous/actions/Actions.docx
+++ b/doc/Team4324/Class Definitions/autonomous/actions/Actions.docx
@@ -222,8 +222,6 @@
         </w:rPr>
         <w:t>Jack S</w:t>
       </w:r>
-      <w:bookmarkStart w:id="0" w:name="_GoBack"/>
-      <w:bookmarkEnd w:id="0"/>
     </w:p>
     <w:p>
       <w:pPr>
@@ -256,11 +254,6 @@
         <w:spacing w:line="240" w:lineRule="auto"/>
         <w:ind w:hanging="360"/>
         <w:contextualSpacing/>
-        <w:rPr>
-          <w:rFonts w:ascii="Times New Roman" w:eastAsia="Times New Roman" w:hAnsi="Times New Roman" w:cs="Times New Roman"/>
-          <w:sz w:val="24"/>
-          <w:szCs w:val="24"/>
-        </w:rPr>
       </w:pPr>
       <w:r>
         <w:rPr>
@@ -268,89 +261,19 @@
           <w:sz w:val="24"/>
           <w:szCs w:val="24"/>
         </w:rPr>
-        <w:t>&lt;required type if any&gt; &lt;NAME&gt;</w:t>
+        <w:t>None</w:t>
       </w:r>
     </w:p>
     <w:p>
       <w:pPr>
         <w:widowControl w:val="0"/>
-        <w:numPr>
-          <w:ilvl w:val="1"/>
-          <w:numId w:val="4"/>
-        </w:numPr>
         <w:spacing w:line="240" w:lineRule="auto"/>
-        <w:ind w:hanging="360"/>
+        <w:ind w:left="720"/>
         <w:contextualSpacing/>
-        <w:rPr>
-          <w:rFonts w:ascii="Times New Roman" w:eastAsia="Times New Roman" w:hAnsi="Times New Roman" w:cs="Times New Roman"/>
-          <w:sz w:val="24"/>
-          <w:szCs w:val="24"/>
-        </w:rPr>
       </w:pPr>
       <w:r>
-        <w:rPr>
-          <w:rFonts w:ascii="Times New Roman" w:eastAsia="Times New Roman" w:hAnsi="Times New Roman" w:cs="Times New Roman"/>
-          <w:sz w:val="24"/>
-          <w:szCs w:val="24"/>
-        </w:rPr>
-        <w:t>Purpose: &lt;1-4 sentences&gt; Lorem ipsum dolor sit amet, consectetur adipiscing elit. Pellentesque in turpis posuere, pretium velit in, tempor turpis.</w:t>
+        <w:t xml:space="preserve"> </w:t>
       </w:r>
-    </w:p>
-    <w:p>
-      <w:pPr>
-        <w:widowControl w:val="0"/>
-        <w:numPr>
-          <w:ilvl w:val="0"/>
-          <w:numId w:val="4"/>
-        </w:numPr>
-        <w:spacing w:line="240" w:lineRule="auto"/>
-        <w:ind w:hanging="360"/>
-        <w:contextualSpacing/>
-        <w:rPr>
-          <w:rFonts w:ascii="Times New Roman" w:eastAsia="Times New Roman" w:hAnsi="Times New Roman" w:cs="Times New Roman"/>
-          <w:sz w:val="24"/>
-          <w:szCs w:val="24"/>
-        </w:rPr>
-      </w:pPr>
-      <w:r>
-        <w:rPr>
-          <w:rFonts w:ascii="Times New Roman" w:eastAsia="Times New Roman" w:hAnsi="Times New Roman" w:cs="Times New Roman"/>
-          <w:sz w:val="24"/>
-          <w:szCs w:val="24"/>
-        </w:rPr>
-        <w:t>public static final int MAX_MOTOR_POWER</w:t>
-      </w:r>
-    </w:p>
-    <w:p>
-      <w:pPr>
-        <w:widowControl w:val="0"/>
-        <w:numPr>
-          <w:ilvl w:val="1"/>
-          <w:numId w:val="4"/>
-        </w:numPr>
-        <w:spacing w:line="240" w:lineRule="auto"/>
-        <w:ind w:hanging="360"/>
-        <w:contextualSpacing/>
-        <w:rPr>
-          <w:rFonts w:ascii="Times New Roman" w:eastAsia="Times New Roman" w:hAnsi="Times New Roman" w:cs="Times New Roman"/>
-          <w:sz w:val="24"/>
-          <w:szCs w:val="24"/>
-        </w:rPr>
-      </w:pPr>
-      <w:r>
-        <w:rPr>
-          <w:rFonts w:ascii="Times New Roman" w:eastAsia="Times New Roman" w:hAnsi="Times New Roman" w:cs="Times New Roman"/>
-          <w:sz w:val="24"/>
-          <w:szCs w:val="24"/>
-        </w:rPr>
-        <w:t>Purpose: The maximum value for motor power.  Should be used in algorithms like motor scaling and course correction.</w:t>
-      </w:r>
-    </w:p>
-    <w:p>
-      <w:pPr>
-        <w:widowControl w:val="0"/>
-        <w:spacing w:line="240" w:lineRule="auto"/>
-      </w:pPr>
     </w:p>
     <w:p>
       <w:pPr>
@@ -377,11 +300,6 @@
         <w:spacing w:line="240" w:lineRule="auto"/>
         <w:ind w:hanging="360"/>
         <w:contextualSpacing/>
-        <w:rPr>
-          <w:rFonts w:ascii="Times New Roman" w:eastAsia="Times New Roman" w:hAnsi="Times New Roman" w:cs="Times New Roman"/>
-          <w:sz w:val="24"/>
-          <w:szCs w:val="24"/>
-        </w:rPr>
       </w:pPr>
       <w:r>
         <w:rPr>
@@ -389,113 +307,15 @@
           <w:sz w:val="24"/>
           <w:szCs w:val="24"/>
         </w:rPr>
-        <w:t>public &lt;Class Name&gt;(&lt;#&gt; arguments)</w:t>
+        <w:t>None required by interfaces</w:t>
       </w:r>
     </w:p>
     <w:p>
       <w:pPr>
         <w:widowControl w:val="0"/>
-        <w:numPr>
-          <w:ilvl w:val="1"/>
-          <w:numId w:val="2"/>
-        </w:numPr>
         <w:spacing w:line="240" w:lineRule="auto"/>
-        <w:ind w:hanging="360"/>
+        <w:ind w:left="720"/>
         <w:contextualSpacing/>
-        <w:rPr>
-          <w:rFonts w:ascii="Times New Roman" w:eastAsia="Times New Roman" w:hAnsi="Times New Roman" w:cs="Times New Roman"/>
-          <w:sz w:val="24"/>
-          <w:szCs w:val="24"/>
-        </w:rPr>
-      </w:pPr>
-      <w:r>
-        <w:rPr>
-          <w:rFonts w:ascii="Times New Roman" w:eastAsia="Times New Roman" w:hAnsi="Times New Roman" w:cs="Times New Roman"/>
-          <w:sz w:val="24"/>
-          <w:szCs w:val="24"/>
-        </w:rPr>
-        <w:t>Must Initialize: &lt;Minimum initialization it must preform&gt;</w:t>
-      </w:r>
-    </w:p>
-    <w:p>
-      <w:pPr>
-        <w:widowControl w:val="0"/>
-        <w:numPr>
-          <w:ilvl w:val="1"/>
-          <w:numId w:val="2"/>
-        </w:numPr>
-        <w:spacing w:line="240" w:lineRule="auto"/>
-        <w:ind w:hanging="360"/>
-        <w:contextualSpacing/>
-        <w:rPr>
-          <w:rFonts w:ascii="Times New Roman" w:eastAsia="Times New Roman" w:hAnsi="Times New Roman" w:cs="Times New Roman"/>
-          <w:sz w:val="24"/>
-          <w:szCs w:val="24"/>
-        </w:rPr>
-      </w:pPr>
-      <w:r>
-        <w:rPr>
-          <w:rFonts w:ascii="Times New Roman" w:eastAsia="Times New Roman" w:hAnsi="Times New Roman" w:cs="Times New Roman"/>
-          <w:sz w:val="24"/>
-          <w:szCs w:val="24"/>
-        </w:rPr>
-        <w:t>Arguments:</w:t>
-      </w:r>
-    </w:p>
-    <w:p>
-      <w:pPr>
-        <w:widowControl w:val="0"/>
-        <w:numPr>
-          <w:ilvl w:val="2"/>
-          <w:numId w:val="2"/>
-        </w:numPr>
-        <w:spacing w:line="240" w:lineRule="auto"/>
-        <w:ind w:hanging="360"/>
-        <w:contextualSpacing/>
-        <w:rPr>
-          <w:rFonts w:ascii="Times New Roman" w:eastAsia="Times New Roman" w:hAnsi="Times New Roman" w:cs="Times New Roman"/>
-          <w:sz w:val="24"/>
-          <w:szCs w:val="24"/>
-        </w:rPr>
-      </w:pPr>
-      <w:r>
-        <w:rPr>
-          <w:rFonts w:ascii="Times New Roman" w:eastAsia="Times New Roman" w:hAnsi="Times New Roman" w:cs="Times New Roman"/>
-          <w:sz w:val="24"/>
-          <w:szCs w:val="24"/>
-        </w:rPr>
-        <w:t>&lt;required type if applicable&gt; &lt;arg1&gt;</w:t>
-      </w:r>
-    </w:p>
-    <w:p>
-      <w:pPr>
-        <w:widowControl w:val="0"/>
-        <w:numPr>
-          <w:ilvl w:val="3"/>
-          <w:numId w:val="2"/>
-        </w:numPr>
-        <w:spacing w:line="240" w:lineRule="auto"/>
-        <w:ind w:hanging="360"/>
-        <w:contextualSpacing/>
-        <w:rPr>
-          <w:rFonts w:ascii="Times New Roman" w:eastAsia="Times New Roman" w:hAnsi="Times New Roman" w:cs="Times New Roman"/>
-          <w:sz w:val="24"/>
-          <w:szCs w:val="24"/>
-        </w:rPr>
-      </w:pPr>
-      <w:r>
-        <w:rPr>
-          <w:rFonts w:ascii="Times New Roman" w:eastAsia="Times New Roman" w:hAnsi="Times New Roman" w:cs="Times New Roman"/>
-          <w:sz w:val="24"/>
-          <w:szCs w:val="24"/>
-        </w:rPr>
-        <w:t>&lt;purpose&gt;</w:t>
-      </w:r>
-    </w:p>
-    <w:p>
-      <w:pPr>
-        <w:widowControl w:val="0"/>
-        <w:spacing w:line="240" w:lineRule="auto"/>
       </w:pPr>
     </w:p>
     <w:p>
@@ -510,7 +330,16 @@
           <w:sz w:val="24"/>
           <w:szCs w:val="24"/>
         </w:rPr>
-        <w:t>Interface Instance Methods (used on an instance of this class):</w:t>
+        <w:t>Interface Instance Methods (used on an instance of this class)</w:t>
+      </w:r>
+      <w:r>
+        <w:rPr>
+          <w:rFonts w:ascii="Times New Roman" w:eastAsia="Times New Roman" w:hAnsi="Times New Roman" w:cs="Times New Roman"/>
+          <w:b/>
+          <w:sz w:val="24"/>
+          <w:szCs w:val="24"/>
+        </w:rPr>
+        <w:t>:</w:t>
       </w:r>
     </w:p>
     <w:p>
@@ -535,483 +364,7 @@
           <w:sz w:val="24"/>
           <w:szCs w:val="24"/>
         </w:rPr>
-        <w:t>public &lt;other tags&gt; &lt;return type&gt; &lt;method name&gt;(&lt;#&gt; arguments)</w:t>
-      </w:r>
-    </w:p>
-    <w:p>
-      <w:pPr>
-        <w:widowControl w:val="0"/>
-        <w:numPr>
-          <w:ilvl w:val="1"/>
-          <w:numId w:val="3"/>
-        </w:numPr>
-        <w:spacing w:line="240" w:lineRule="auto"/>
-        <w:ind w:hanging="360"/>
-        <w:contextualSpacing/>
-        <w:rPr>
-          <w:rFonts w:ascii="Times New Roman" w:eastAsia="Times New Roman" w:hAnsi="Times New Roman" w:cs="Times New Roman"/>
-          <w:sz w:val="24"/>
-          <w:szCs w:val="24"/>
-        </w:rPr>
-      </w:pPr>
-      <w:r>
-        <w:rPr>
-          <w:rFonts w:ascii="Times New Roman" w:eastAsia="Times New Roman" w:hAnsi="Times New Roman" w:cs="Times New Roman"/>
-          <w:sz w:val="24"/>
-          <w:szCs w:val="24"/>
-        </w:rPr>
-        <w:t>Purpose: &lt;1-4 sentences&gt; Lorem ipsum dolor sit amet, consectetur adipiscing elit. Pellentesque in turpis posuere, pretium velit in, tempor turpis.</w:t>
-      </w:r>
-    </w:p>
-    <w:p>
-      <w:pPr>
-        <w:widowControl w:val="0"/>
-        <w:numPr>
-          <w:ilvl w:val="1"/>
-          <w:numId w:val="3"/>
-        </w:numPr>
-        <w:spacing w:line="240" w:lineRule="auto"/>
-        <w:ind w:hanging="360"/>
-        <w:contextualSpacing/>
-        <w:rPr>
-          <w:rFonts w:ascii="Times New Roman" w:eastAsia="Times New Roman" w:hAnsi="Times New Roman" w:cs="Times New Roman"/>
-          <w:sz w:val="24"/>
-          <w:szCs w:val="24"/>
-        </w:rPr>
-      </w:pPr>
-      <w:r>
-        <w:rPr>
-          <w:rFonts w:ascii="Times New Roman" w:eastAsia="Times New Roman" w:hAnsi="Times New Roman" w:cs="Times New Roman"/>
-          <w:sz w:val="24"/>
-          <w:szCs w:val="24"/>
-        </w:rPr>
-        <w:t>Priority: &lt;Same options as the class priority&gt; (&lt;reason&gt;)</w:t>
-      </w:r>
-    </w:p>
-    <w:p>
-      <w:pPr>
-        <w:widowControl w:val="0"/>
-        <w:numPr>
-          <w:ilvl w:val="1"/>
-          <w:numId w:val="3"/>
-        </w:numPr>
-        <w:spacing w:line="240" w:lineRule="auto"/>
-        <w:ind w:hanging="360"/>
-        <w:contextualSpacing/>
-        <w:rPr>
-          <w:rFonts w:ascii="Times New Roman" w:eastAsia="Times New Roman" w:hAnsi="Times New Roman" w:cs="Times New Roman"/>
-          <w:sz w:val="24"/>
-          <w:szCs w:val="24"/>
-        </w:rPr>
-      </w:pPr>
-      <w:r>
-        <w:rPr>
-          <w:rFonts w:ascii="Times New Roman" w:eastAsia="Times New Roman" w:hAnsi="Times New Roman" w:cs="Times New Roman"/>
-          <w:sz w:val="24"/>
-          <w:szCs w:val="24"/>
-        </w:rPr>
-        <w:t>Arguments:</w:t>
-      </w:r>
-    </w:p>
-    <w:p>
-      <w:pPr>
-        <w:widowControl w:val="0"/>
-        <w:numPr>
-          <w:ilvl w:val="2"/>
-          <w:numId w:val="3"/>
-        </w:numPr>
-        <w:spacing w:line="240" w:lineRule="auto"/>
-        <w:ind w:hanging="360"/>
-        <w:contextualSpacing/>
-        <w:rPr>
-          <w:rFonts w:ascii="Times New Roman" w:eastAsia="Times New Roman" w:hAnsi="Times New Roman" w:cs="Times New Roman"/>
-          <w:sz w:val="24"/>
-          <w:szCs w:val="24"/>
-        </w:rPr>
-      </w:pPr>
-      <w:r>
-        <w:rPr>
-          <w:rFonts w:ascii="Times New Roman" w:eastAsia="Times New Roman" w:hAnsi="Times New Roman" w:cs="Times New Roman"/>
-          <w:sz w:val="24"/>
-          <w:szCs w:val="24"/>
-        </w:rPr>
-        <w:t>&lt;type&gt; &lt;arg1&gt;</w:t>
-      </w:r>
-    </w:p>
-    <w:p>
-      <w:pPr>
-        <w:widowControl w:val="0"/>
-        <w:numPr>
-          <w:ilvl w:val="3"/>
-          <w:numId w:val="3"/>
-        </w:numPr>
-        <w:spacing w:line="240" w:lineRule="auto"/>
-        <w:ind w:hanging="360"/>
-        <w:contextualSpacing/>
-        <w:rPr>
-          <w:rFonts w:ascii="Times New Roman" w:eastAsia="Times New Roman" w:hAnsi="Times New Roman" w:cs="Times New Roman"/>
-          <w:sz w:val="24"/>
-          <w:szCs w:val="24"/>
-        </w:rPr>
-      </w:pPr>
-      <w:r>
-        <w:rPr>
-          <w:rFonts w:ascii="Times New Roman" w:eastAsia="Times New Roman" w:hAnsi="Times New Roman" w:cs="Times New Roman"/>
-          <w:sz w:val="24"/>
-          <w:szCs w:val="24"/>
-        </w:rPr>
-        <w:t>What to put there (see also: &lt;something else in this file&gt;)</w:t>
-      </w:r>
-    </w:p>
-    <w:p>
-      <w:pPr>
-        <w:widowControl w:val="0"/>
-        <w:numPr>
-          <w:ilvl w:val="1"/>
-          <w:numId w:val="3"/>
-        </w:numPr>
-        <w:spacing w:line="240" w:lineRule="auto"/>
-        <w:ind w:hanging="360"/>
-        <w:contextualSpacing/>
-        <w:rPr>
-          <w:rFonts w:ascii="Times New Roman" w:eastAsia="Times New Roman" w:hAnsi="Times New Roman" w:cs="Times New Roman"/>
-          <w:sz w:val="24"/>
-          <w:szCs w:val="24"/>
-        </w:rPr>
-      </w:pPr>
-      <w:r>
-        <w:rPr>
-          <w:rFonts w:ascii="Times New Roman" w:eastAsia="Times New Roman" w:hAnsi="Times New Roman" w:cs="Times New Roman"/>
-          <w:sz w:val="24"/>
-          <w:szCs w:val="24"/>
-        </w:rPr>
-        <w:lastRenderedPageBreak/>
-        <w:t>Returns: (&lt;type&gt;) &lt;what data is returned&gt;</w:t>
-      </w:r>
-    </w:p>
-    <w:p>
-      <w:pPr>
-        <w:widowControl w:val="0"/>
-        <w:numPr>
-          <w:ilvl w:val="2"/>
-          <w:numId w:val="3"/>
-        </w:numPr>
-        <w:spacing w:line="240" w:lineRule="auto"/>
-        <w:ind w:hanging="360"/>
-        <w:contextualSpacing/>
-        <w:rPr>
-          <w:rFonts w:ascii="Times New Roman" w:eastAsia="Times New Roman" w:hAnsi="Times New Roman" w:cs="Times New Roman"/>
-          <w:sz w:val="24"/>
-          <w:szCs w:val="24"/>
-        </w:rPr>
-      </w:pPr>
-      <w:r>
-        <w:rPr>
-          <w:rFonts w:ascii="Times New Roman" w:eastAsia="Times New Roman" w:hAnsi="Times New Roman" w:cs="Times New Roman"/>
-          <w:sz w:val="24"/>
-          <w:szCs w:val="24"/>
-        </w:rPr>
-        <w:t>&lt;Can go onto a separate bullet(s) if it would be cleaner&gt;</w:t>
-      </w:r>
-    </w:p>
-    <w:p>
-      <w:pPr>
-        <w:widowControl w:val="0"/>
-        <w:numPr>
-          <w:ilvl w:val="0"/>
-          <w:numId w:val="3"/>
-        </w:numPr>
-        <w:spacing w:line="240" w:lineRule="auto"/>
-        <w:ind w:hanging="360"/>
-        <w:contextualSpacing/>
-        <w:rPr>
-          <w:rFonts w:ascii="Times New Roman" w:eastAsia="Times New Roman" w:hAnsi="Times New Roman" w:cs="Times New Roman"/>
-          <w:sz w:val="24"/>
-          <w:szCs w:val="24"/>
-        </w:rPr>
-      </w:pPr>
-      <w:r>
-        <w:rPr>
-          <w:rFonts w:ascii="Times New Roman" w:eastAsia="Times New Roman" w:hAnsi="Times New Roman" w:cs="Times New Roman"/>
-          <w:sz w:val="24"/>
-          <w:szCs w:val="24"/>
-        </w:rPr>
-        <w:t>public synchronized void setPower(1 argument)</w:t>
-      </w:r>
-    </w:p>
-    <w:p>
-      <w:pPr>
-        <w:widowControl w:val="0"/>
-        <w:numPr>
-          <w:ilvl w:val="1"/>
-          <w:numId w:val="3"/>
-        </w:numPr>
-        <w:spacing w:line="240" w:lineRule="auto"/>
-        <w:ind w:hanging="360"/>
-        <w:contextualSpacing/>
-        <w:rPr>
-          <w:rFonts w:ascii="Times New Roman" w:eastAsia="Times New Roman" w:hAnsi="Times New Roman" w:cs="Times New Roman"/>
-          <w:sz w:val="24"/>
-          <w:szCs w:val="24"/>
-        </w:rPr>
-      </w:pPr>
-      <w:r>
-        <w:rPr>
-          <w:rFonts w:ascii="Times New Roman" w:eastAsia="Times New Roman" w:hAnsi="Times New Roman" w:cs="Times New Roman"/>
-          <w:sz w:val="24"/>
-          <w:szCs w:val="24"/>
-        </w:rPr>
-        <w:t>Purpose: Adjust the motor power, and start or stop it when necessary.</w:t>
-      </w:r>
-    </w:p>
-    <w:p>
-      <w:pPr>
-        <w:widowControl w:val="0"/>
-        <w:numPr>
-          <w:ilvl w:val="1"/>
-          <w:numId w:val="3"/>
-        </w:numPr>
-        <w:spacing w:line="240" w:lineRule="auto"/>
-        <w:ind w:hanging="360"/>
-        <w:contextualSpacing/>
-        <w:rPr>
-          <w:rFonts w:ascii="Times New Roman" w:eastAsia="Times New Roman" w:hAnsi="Times New Roman" w:cs="Times New Roman"/>
-          <w:sz w:val="24"/>
-          <w:szCs w:val="24"/>
-        </w:rPr>
-      </w:pPr>
-      <w:r>
-        <w:rPr>
-          <w:rFonts w:ascii="Times New Roman" w:eastAsia="Times New Roman" w:hAnsi="Times New Roman" w:cs="Times New Roman"/>
-          <w:sz w:val="24"/>
-          <w:szCs w:val="24"/>
-        </w:rPr>
-        <w:t>Priority: Very High (cannot start the motor without it)</w:t>
-      </w:r>
-    </w:p>
-    <w:p>
-      <w:pPr>
-        <w:widowControl w:val="0"/>
-        <w:numPr>
-          <w:ilvl w:val="1"/>
-          <w:numId w:val="3"/>
-        </w:numPr>
-        <w:spacing w:line="240" w:lineRule="auto"/>
-        <w:ind w:hanging="360"/>
-        <w:contextualSpacing/>
-        <w:rPr>
-          <w:rFonts w:ascii="Times New Roman" w:eastAsia="Times New Roman" w:hAnsi="Times New Roman" w:cs="Times New Roman"/>
-          <w:sz w:val="24"/>
-          <w:szCs w:val="24"/>
-        </w:rPr>
-      </w:pPr>
-      <w:r>
-        <w:rPr>
-          <w:rFonts w:ascii="Times New Roman" w:eastAsia="Times New Roman" w:hAnsi="Times New Roman" w:cs="Times New Roman"/>
-          <w:sz w:val="24"/>
-          <w:szCs w:val="24"/>
-        </w:rPr>
-        <w:t>Arguments:</w:t>
-      </w:r>
-    </w:p>
-    <w:p>
-      <w:pPr>
-        <w:widowControl w:val="0"/>
-        <w:numPr>
-          <w:ilvl w:val="2"/>
-          <w:numId w:val="3"/>
-        </w:numPr>
-        <w:spacing w:line="240" w:lineRule="auto"/>
-        <w:ind w:hanging="360"/>
-        <w:contextualSpacing/>
-        <w:rPr>
-          <w:rFonts w:ascii="Times New Roman" w:eastAsia="Times New Roman" w:hAnsi="Times New Roman" w:cs="Times New Roman"/>
-          <w:sz w:val="24"/>
-          <w:szCs w:val="24"/>
-        </w:rPr>
-      </w:pPr>
-      <w:r>
-        <w:rPr>
-          <w:rFonts w:ascii="Times New Roman" w:eastAsia="Times New Roman" w:hAnsi="Times New Roman" w:cs="Times New Roman"/>
-          <w:sz w:val="24"/>
-          <w:szCs w:val="24"/>
-        </w:rPr>
-        <w:t>int power</w:t>
-      </w:r>
-    </w:p>
-    <w:p>
-      <w:pPr>
-        <w:widowControl w:val="0"/>
-        <w:numPr>
-          <w:ilvl w:val="3"/>
-          <w:numId w:val="3"/>
-        </w:numPr>
-        <w:spacing w:line="240" w:lineRule="auto"/>
-        <w:ind w:hanging="360"/>
-        <w:contextualSpacing/>
-        <w:rPr>
-          <w:rFonts w:ascii="Times New Roman" w:eastAsia="Times New Roman" w:hAnsi="Times New Roman" w:cs="Times New Roman"/>
-          <w:sz w:val="24"/>
-          <w:szCs w:val="24"/>
-        </w:rPr>
-      </w:pPr>
-      <w:r>
-        <w:rPr>
-          <w:rFonts w:ascii="Times New Roman" w:eastAsia="Times New Roman" w:hAnsi="Times New Roman" w:cs="Times New Roman"/>
-          <w:sz w:val="24"/>
-          <w:szCs w:val="24"/>
-        </w:rPr>
-        <w:t>The power to set the motor to (see also: MAX_MOTOR_POWER)</w:t>
-      </w:r>
-    </w:p>
-    <w:p>
-      <w:pPr>
-        <w:widowControl w:val="0"/>
-        <w:numPr>
-          <w:ilvl w:val="1"/>
-          <w:numId w:val="3"/>
-        </w:numPr>
-        <w:spacing w:line="240" w:lineRule="auto"/>
-        <w:ind w:hanging="360"/>
-        <w:contextualSpacing/>
-        <w:rPr>
-          <w:rFonts w:ascii="Times New Roman" w:eastAsia="Times New Roman" w:hAnsi="Times New Roman" w:cs="Times New Roman"/>
-          <w:sz w:val="24"/>
-          <w:szCs w:val="24"/>
-        </w:rPr>
-      </w:pPr>
-      <w:r>
-        <w:rPr>
-          <w:rFonts w:ascii="Times New Roman" w:eastAsia="Times New Roman" w:hAnsi="Times New Roman" w:cs="Times New Roman"/>
-          <w:sz w:val="24"/>
-          <w:szCs w:val="24"/>
-        </w:rPr>
-        <w:t>Returns: N/A</w:t>
-      </w:r>
-    </w:p>
-    <w:p>
-      <w:pPr>
-        <w:widowControl w:val="0"/>
-        <w:numPr>
-          <w:ilvl w:val="0"/>
-          <w:numId w:val="3"/>
-        </w:numPr>
-        <w:spacing w:line="240" w:lineRule="auto"/>
-        <w:ind w:hanging="360"/>
-        <w:contextualSpacing/>
-        <w:rPr>
-          <w:rFonts w:ascii="Times New Roman" w:eastAsia="Times New Roman" w:hAnsi="Times New Roman" w:cs="Times New Roman"/>
-          <w:sz w:val="24"/>
-          <w:szCs w:val="24"/>
-        </w:rPr>
-      </w:pPr>
-      <w:r>
-        <w:rPr>
-          <w:rFonts w:ascii="Times New Roman" w:eastAsia="Times New Roman" w:hAnsi="Times New Roman" w:cs="Times New Roman"/>
-          <w:sz w:val="24"/>
-          <w:szCs w:val="24"/>
-        </w:rPr>
-        <w:t>public synchronized void stopMotor(0 arguments)</w:t>
-      </w:r>
-    </w:p>
-    <w:p>
-      <w:pPr>
-        <w:widowControl w:val="0"/>
-        <w:numPr>
-          <w:ilvl w:val="1"/>
-          <w:numId w:val="3"/>
-        </w:numPr>
-        <w:spacing w:line="240" w:lineRule="auto"/>
-        <w:ind w:hanging="360"/>
-        <w:contextualSpacing/>
-        <w:rPr>
-          <w:rFonts w:ascii="Times New Roman" w:eastAsia="Times New Roman" w:hAnsi="Times New Roman" w:cs="Times New Roman"/>
-          <w:sz w:val="24"/>
-          <w:szCs w:val="24"/>
-        </w:rPr>
-      </w:pPr>
-      <w:r>
-        <w:rPr>
-          <w:rFonts w:ascii="Times New Roman" w:eastAsia="Times New Roman" w:hAnsi="Times New Roman" w:cs="Times New Roman"/>
-          <w:sz w:val="24"/>
-          <w:szCs w:val="24"/>
-        </w:rPr>
-        <w:t>Purpose: Stop the motor, syntactically equivalent to ‘setPower(0)’.</w:t>
-      </w:r>
-    </w:p>
-    <w:p>
-      <w:pPr>
-        <w:widowControl w:val="0"/>
-        <w:numPr>
-          <w:ilvl w:val="1"/>
-          <w:numId w:val="3"/>
-        </w:numPr>
-        <w:spacing w:line="240" w:lineRule="auto"/>
-        <w:ind w:hanging="360"/>
-        <w:contextualSpacing/>
-        <w:rPr>
-          <w:rFonts w:ascii="Times New Roman" w:eastAsia="Times New Roman" w:hAnsi="Times New Roman" w:cs="Times New Roman"/>
-          <w:sz w:val="24"/>
-          <w:szCs w:val="24"/>
-        </w:rPr>
-      </w:pPr>
-      <w:r>
-        <w:rPr>
-          <w:rFonts w:ascii="Times New Roman" w:eastAsia="Times New Roman" w:hAnsi="Times New Roman" w:cs="Times New Roman"/>
-          <w:sz w:val="24"/>
-          <w:szCs w:val="24"/>
-        </w:rPr>
-        <w:t>Priority: Medium (only a shortcut method, but all it needs to do is call setPower(0))</w:t>
-      </w:r>
-    </w:p>
-    <w:p>
-      <w:pPr>
-        <w:widowControl w:val="0"/>
-        <w:numPr>
-          <w:ilvl w:val="1"/>
-          <w:numId w:val="3"/>
-        </w:numPr>
-        <w:spacing w:line="240" w:lineRule="auto"/>
-        <w:ind w:hanging="360"/>
-        <w:contextualSpacing/>
-        <w:rPr>
-          <w:rFonts w:ascii="Times New Roman" w:eastAsia="Times New Roman" w:hAnsi="Times New Roman" w:cs="Times New Roman"/>
-          <w:sz w:val="24"/>
-          <w:szCs w:val="24"/>
-        </w:rPr>
-      </w:pPr>
-      <w:r>
-        <w:rPr>
-          <w:rFonts w:ascii="Times New Roman" w:eastAsia="Times New Roman" w:hAnsi="Times New Roman" w:cs="Times New Roman"/>
-          <w:sz w:val="24"/>
-          <w:szCs w:val="24"/>
-        </w:rPr>
-        <w:t>Arguments: N/A</w:t>
-      </w:r>
-    </w:p>
-    <w:p>
-      <w:pPr>
-        <w:widowControl w:val="0"/>
-        <w:numPr>
-          <w:ilvl w:val="1"/>
-          <w:numId w:val="3"/>
-        </w:numPr>
-        <w:spacing w:line="240" w:lineRule="auto"/>
-        <w:ind w:hanging="360"/>
-        <w:contextualSpacing/>
-        <w:rPr>
-          <w:rFonts w:ascii="Times New Roman" w:eastAsia="Times New Roman" w:hAnsi="Times New Roman" w:cs="Times New Roman"/>
-          <w:sz w:val="24"/>
-          <w:szCs w:val="24"/>
-        </w:rPr>
-      </w:pPr>
-      <w:r>
-        <w:rPr>
-          <w:rFonts w:ascii="Times New Roman" w:eastAsia="Times New Roman" w:hAnsi="Times New Roman" w:cs="Times New Roman"/>
-          <w:sz w:val="24"/>
-          <w:szCs w:val="24"/>
-        </w:rPr>
-        <w:t>Returns: N/A</w:t>
+        <w:t>Any abstract methods required by EPS</w:t>
       </w:r>
     </w:p>
     <w:p>
@@ -1059,170 +412,10 @@
           <w:sz w:val="24"/>
           <w:szCs w:val="24"/>
         </w:rPr>
-        <w:t>public static synchronized long getCurrentTime(1 argument)</w:t>
+        <w:t>None</w:t>
       </w:r>
-    </w:p>
-    <w:p>
-      <w:pPr>
-        <w:widowControl w:val="0"/>
-        <w:numPr>
-          <w:ilvl w:val="1"/>
-          <w:numId w:val="3"/>
-        </w:numPr>
-        <w:spacing w:line="240" w:lineRule="auto"/>
-        <w:ind w:hanging="360"/>
-        <w:contextualSpacing/>
-        <w:rPr>
-          <w:rFonts w:ascii="Times New Roman" w:eastAsia="Times New Roman" w:hAnsi="Times New Roman" w:cs="Times New Roman"/>
-          <w:color w:val="222222"/>
-          <w:sz w:val="24"/>
-          <w:szCs w:val="24"/>
-        </w:rPr>
-      </w:pPr>
-      <w:r>
-        <w:rPr>
-          <w:rFonts w:ascii="Times New Roman" w:eastAsia="Times New Roman" w:hAnsi="Times New Roman" w:cs="Times New Roman"/>
-          <w:color w:val="222222"/>
-          <w:sz w:val="24"/>
-          <w:szCs w:val="24"/>
-        </w:rPr>
-        <w:t>Purpose: Get how much time has elapsed, syntactically equivalent to ‘System.currentTimeMillis() - someothertime’</w:t>
-      </w:r>
-    </w:p>
-    <w:p>
-      <w:pPr>
-        <w:widowControl w:val="0"/>
-        <w:numPr>
-          <w:ilvl w:val="1"/>
-          <w:numId w:val="3"/>
-        </w:numPr>
-        <w:spacing w:line="240" w:lineRule="auto"/>
-        <w:ind w:hanging="360"/>
-        <w:contextualSpacing/>
-        <w:rPr>
-          <w:rFonts w:ascii="Times New Roman" w:eastAsia="Times New Roman" w:hAnsi="Times New Roman" w:cs="Times New Roman"/>
-          <w:color w:val="222222"/>
-          <w:sz w:val="24"/>
-          <w:szCs w:val="24"/>
-        </w:rPr>
-      </w:pPr>
-      <w:r>
-        <w:rPr>
-          <w:rFonts w:ascii="Times New Roman" w:eastAsia="Times New Roman" w:hAnsi="Times New Roman" w:cs="Times New Roman"/>
-          <w:color w:val="222222"/>
-          <w:sz w:val="24"/>
-          <w:szCs w:val="24"/>
-        </w:rPr>
-        <w:t>Priority: Low (prevents other programmers from having to do this manually every time)</w:t>
-      </w:r>
-    </w:p>
-    <w:p>
-      <w:pPr>
-        <w:widowControl w:val="0"/>
-        <w:numPr>
-          <w:ilvl w:val="1"/>
-          <w:numId w:val="3"/>
-        </w:numPr>
-        <w:spacing w:line="240" w:lineRule="auto"/>
-        <w:ind w:hanging="360"/>
-        <w:contextualSpacing/>
-        <w:rPr>
-          <w:rFonts w:ascii="Times New Roman" w:eastAsia="Times New Roman" w:hAnsi="Times New Roman" w:cs="Times New Roman"/>
-          <w:color w:val="222222"/>
-          <w:sz w:val="24"/>
-          <w:szCs w:val="24"/>
-        </w:rPr>
-      </w:pPr>
-      <w:r>
-        <w:rPr>
-          <w:rFonts w:ascii="Times New Roman" w:eastAsia="Times New Roman" w:hAnsi="Times New Roman" w:cs="Times New Roman"/>
-          <w:color w:val="222222"/>
-          <w:sz w:val="24"/>
-          <w:szCs w:val="24"/>
-        </w:rPr>
-        <w:t>Arguments:</w:t>
-      </w:r>
-    </w:p>
-    <w:p>
-      <w:pPr>
-        <w:widowControl w:val="0"/>
-        <w:numPr>
-          <w:ilvl w:val="2"/>
-          <w:numId w:val="3"/>
-        </w:numPr>
-        <w:spacing w:line="240" w:lineRule="auto"/>
-        <w:ind w:hanging="360"/>
-        <w:contextualSpacing/>
-        <w:rPr>
-          <w:rFonts w:ascii="Times New Roman" w:eastAsia="Times New Roman" w:hAnsi="Times New Roman" w:cs="Times New Roman"/>
-          <w:color w:val="222222"/>
-          <w:sz w:val="24"/>
-          <w:szCs w:val="24"/>
-        </w:rPr>
-      </w:pPr>
-      <w:r>
-        <w:rPr>
-          <w:rFonts w:ascii="Times New Roman" w:eastAsia="Times New Roman" w:hAnsi="Times New Roman" w:cs="Times New Roman"/>
-          <w:color w:val="222222"/>
-          <w:sz w:val="24"/>
-          <w:szCs w:val="24"/>
-        </w:rPr>
-        <w:t>long start</w:t>
-      </w:r>
-    </w:p>
-    <w:p>
-      <w:pPr>
-        <w:widowControl w:val="0"/>
-        <w:numPr>
-          <w:ilvl w:val="3"/>
-          <w:numId w:val="3"/>
-        </w:numPr>
-        <w:spacing w:line="240" w:lineRule="auto"/>
-        <w:ind w:hanging="360"/>
-        <w:contextualSpacing/>
-        <w:rPr>
-          <w:rFonts w:ascii="Times New Roman" w:eastAsia="Times New Roman" w:hAnsi="Times New Roman" w:cs="Times New Roman"/>
-          <w:color w:val="222222"/>
-          <w:sz w:val="24"/>
-          <w:szCs w:val="24"/>
-        </w:rPr>
-      </w:pPr>
-      <w:r>
-        <w:rPr>
-          <w:rFonts w:ascii="Times New Roman" w:eastAsia="Times New Roman" w:hAnsi="Times New Roman" w:cs="Times New Roman"/>
-          <w:color w:val="222222"/>
-          <w:sz w:val="24"/>
-          <w:szCs w:val="24"/>
-        </w:rPr>
-        <w:t>when this ‘timer’ started (specify 0 to get an initial start time)</w:t>
-      </w:r>
-    </w:p>
-    <w:p>
-      <w:pPr>
-        <w:widowControl w:val="0"/>
-        <w:numPr>
-          <w:ilvl w:val="1"/>
-          <w:numId w:val="3"/>
-        </w:numPr>
-        <w:spacing w:line="240" w:lineRule="auto"/>
-        <w:ind w:hanging="360"/>
-        <w:contextualSpacing/>
-        <w:rPr>
-          <w:rFonts w:ascii="Times New Roman" w:eastAsia="Times New Roman" w:hAnsi="Times New Roman" w:cs="Times New Roman"/>
-          <w:color w:val="222222"/>
-          <w:sz w:val="24"/>
-          <w:szCs w:val="24"/>
-        </w:rPr>
-      </w:pPr>
-      <w:r>
-        <w:rPr>
-          <w:rFonts w:ascii="Times New Roman" w:eastAsia="Times New Roman" w:hAnsi="Times New Roman" w:cs="Times New Roman"/>
-          <w:color w:val="222222"/>
-          <w:sz w:val="24"/>
-          <w:szCs w:val="24"/>
-        </w:rPr>
-        <w:t>Returns: (long) the current system time in milliseconds</w:t>
-      </w:r>
+      <w:bookmarkStart w:id="0" w:name="_GoBack"/>
+      <w:bookmarkEnd w:id="0"/>
     </w:p>
     <w:sectPr>
       <w:headerReference w:type="default" r:id="rId8"/>

</xml_diff>